<commit_message>
changes for the quote
</commit_message>
<xml_diff>
--- a/public/templates/CES-Quotation-template.docx
+++ b/public/templates/CES-Quotation-template.docx
@@ -150,7 +150,7 @@
     <w:tbl>
       <w:tblPr>
         <w:tblStyle w:val="Table1"/>
-        <w:tblW w:w="11018.0" w:type="dxa"/>
+        <w:tblW w:w="11010.0" w:type="dxa"/>
         <w:jc w:val="left"/>
         <w:tblInd w:w="-567.0" w:type="dxa"/>
         <w:tblBorders>
@@ -166,17 +166,17 @@
       </w:tblPr>
       <w:tblGrid>
         <w:gridCol w:w="4815"/>
-        <w:gridCol w:w="1701"/>
-        <w:gridCol w:w="709"/>
-        <w:gridCol w:w="1984"/>
-        <w:gridCol w:w="1809"/>
+        <w:gridCol w:w="1800"/>
+        <w:gridCol w:w="600"/>
+        <w:gridCol w:w="1980"/>
+        <w:gridCol w:w="1815"/>
         <w:tblGridChange w:id="0">
           <w:tblGrid>
             <w:gridCol w:w="4815"/>
-            <w:gridCol w:w="1701"/>
-            <w:gridCol w:w="709"/>
-            <w:gridCol w:w="1984"/>
-            <w:gridCol w:w="1809"/>
+            <w:gridCol w:w="1800"/>
+            <w:gridCol w:w="600"/>
+            <w:gridCol w:w="1980"/>
+            <w:gridCol w:w="1815"/>
           </w:tblGrid>
         </w:tblGridChange>
       </w:tblGrid>
@@ -606,7 +606,7 @@
                 <w:szCs w:val="28"/>
                 <w:rtl w:val="0"/>
               </w:rPr>
-              <w:t xml:space="preserve">{accommodationWeeks}</w:t>
+              <w:t xml:space="preserve">{specialDietWeeks}</w:t>
             </w:r>
             <w:r>
               <w:rPr>
@@ -1400,7 +1400,7 @@
           <w:szCs w:val="32"/>
           <w:rtl w:val="0"/>
         </w:rPr>
-        <w:t xml:space="preserve">TOTAL: £{totalPrice}</w:t>
+        <w:t xml:space="preserve">TOTAL: {totalPrice}</w:t>
       </w:r>
     </w:p>
     <w:p>

</xml_diff>